<commit_message>
cleaned up demo, need to work on consumption, demo
</commit_message>
<xml_diff>
--- a/demo/Demo Spiel.docx
+++ b/demo/Demo Spiel.docx
@@ -1,6 +1,6 @@
 
 <file path=word/document.xml><?xml version="1.0" encoding="utf-8"?>
-<w:document xmlns:wpc="http://schemas.microsoft.com/office/word/2010/wordprocessingCanvas" xmlns:mc="http://schemas.openxmlformats.org/markup-compatibility/2006" xmlns:o="urn:schemas-microsoft-com:office:office" xmlns:r="http://schemas.openxmlformats.org/officeDocument/2006/relationships" xmlns:m="http://schemas.openxmlformats.org/officeDocument/2006/math" xmlns:v="urn:schemas-microsoft-com:vml" xmlns:wp14="http://schemas.microsoft.com/office/word/2010/wordprocessingDrawing" xmlns:wp="http://schemas.openxmlformats.org/drawingml/2006/wordprocessingDrawing" xmlns:w10="urn:schemas-microsoft-com:office:word" xmlns:w="http://schemas.openxmlformats.org/wordprocessingml/2006/main" xmlns:w14="http://schemas.microsoft.com/office/word/2010/wordml" xmlns:w15="http://schemas.microsoft.com/office/word/2012/wordml" xmlns:wpg="http://schemas.microsoft.com/office/word/2010/wordprocessingGroup" xmlns:wpi="http://schemas.microsoft.com/office/word/2010/wordprocessingInk" xmlns:wne="http://schemas.microsoft.com/office/word/2006/wordml" xmlns:wps="http://schemas.microsoft.com/office/word/2010/wordprocessingShape" mc:Ignorable="w14 w15 wp14">
+<w:document xmlns:wpc="http://schemas.microsoft.com/office/word/2010/wordprocessingCanvas" xmlns:cx="http://schemas.microsoft.com/office/drawing/2014/chartex" xmlns:mc="http://schemas.openxmlformats.org/markup-compatibility/2006" xmlns:o="urn:schemas-microsoft-com:office:office" xmlns:r="http://schemas.openxmlformats.org/officeDocument/2006/relationships" xmlns:m="http://schemas.openxmlformats.org/officeDocument/2006/math" xmlns:v="urn:schemas-microsoft-com:vml" xmlns:wp14="http://schemas.microsoft.com/office/word/2010/wordprocessingDrawing" xmlns:wp="http://schemas.openxmlformats.org/drawingml/2006/wordprocessingDrawing" xmlns:w10="urn:schemas-microsoft-com:office:word" xmlns:w="http://schemas.openxmlformats.org/wordprocessingml/2006/main" xmlns:w14="http://schemas.microsoft.com/office/word/2010/wordml" xmlns:w15="http://schemas.microsoft.com/office/word/2012/wordml" xmlns:wpg="http://schemas.microsoft.com/office/word/2010/wordprocessingGroup" xmlns:wpi="http://schemas.microsoft.com/office/word/2010/wordprocessingInk" xmlns:wne="http://schemas.microsoft.com/office/word/2006/wordml" xmlns:wps="http://schemas.microsoft.com/office/word/2010/wordprocessingShape" mc:Ignorable="w14 w15 wp14">
   <w:body>
     <w:p>
       <w:pPr>
@@ -11,8 +11,6 @@
           <w:color w:val="595959"/>
         </w:rPr>
       </w:pPr>
-      <w:bookmarkStart w:id="0" w:name="_GoBack"/>
-      <w:bookmarkEnd w:id="0"/>
       <w:r>
         <w:rPr>
           <w:rFonts w:ascii="Calibri" w:hAnsi="Calibri"/>
@@ -30,21 +28,12 @@
           <w:color w:val="595959"/>
         </w:rPr>
       </w:pPr>
-      <w:proofErr w:type="spellStart"/>
       <w:r>
         <w:rPr>
           <w:rFonts w:ascii="Calibri" w:hAnsi="Calibri"/>
           <w:color w:val="595959"/>
         </w:rPr>
-        <w:t>RStudio</w:t>
-      </w:r>
-      <w:proofErr w:type="spellEnd"/>
-      <w:r>
-        <w:rPr>
-          <w:rFonts w:ascii="Calibri" w:hAnsi="Calibri"/>
-          <w:color w:val="595959"/>
-        </w:rPr>
-        <w:t xml:space="preserve"> Web Service API</w:t>
+        <w:t>RStudio Web Service API</w:t>
       </w:r>
     </w:p>
     <w:p>
@@ -86,55 +75,7 @@
         <w:spacing w:line="240" w:lineRule="auto"/>
       </w:pPr>
       <w:r>
-        <w:t xml:space="preserve">Currently, millions of Data Scientists and developers are using </w:t>
-      </w:r>
-      <w:proofErr w:type="spellStart"/>
-      <w:r>
-        <w:t>RStudio</w:t>
-      </w:r>
-      <w:proofErr w:type="spellEnd"/>
-      <w:r>
-        <w:t xml:space="preserve"> to build and train Machine Learning models but they lack the ability to share them via web services. Ideally, a user should be able to publish a web service without ever having to leave </w:t>
-      </w:r>
-      <w:proofErr w:type="spellStart"/>
-      <w:r>
-        <w:t>RStudio</w:t>
-      </w:r>
-      <w:proofErr w:type="spellEnd"/>
-      <w:r>
-        <w:t xml:space="preserve">. This “In Progress” project will provide that link between </w:t>
-      </w:r>
-      <w:proofErr w:type="spellStart"/>
-      <w:r>
-        <w:t>RStudio</w:t>
-      </w:r>
-      <w:proofErr w:type="spellEnd"/>
-      <w:r>
-        <w:t xml:space="preserve"> and </w:t>
-      </w:r>
-      <w:proofErr w:type="spellStart"/>
-      <w:r>
-        <w:t>AzureML's</w:t>
-      </w:r>
-      <w:proofErr w:type="spellEnd"/>
-      <w:r>
-        <w:t xml:space="preserve"> publishing service in order to encourage </w:t>
-      </w:r>
-      <w:proofErr w:type="spellStart"/>
-      <w:r>
-        <w:t>RStudio</w:t>
-      </w:r>
-      <w:proofErr w:type="spellEnd"/>
-      <w:r>
-        <w:t xml:space="preserve"> users to utilize </w:t>
-      </w:r>
-      <w:proofErr w:type="spellStart"/>
-      <w:r>
-        <w:t>AzureML</w:t>
-      </w:r>
-      <w:proofErr w:type="spellEnd"/>
-      <w:r>
-        <w:t xml:space="preserve"> web services. Essentially, this will provide a seamless way of sharing data so that when data does need to be shared, a link can be shared with another user and the data is then duplicated for their use.</w:t>
+        <w:t>Currently, millions of Data Scientists and developers are using RStudio to build and train Machine Learning models but they lack the ability to share them via web services. Ideally, a user should be able to publish a web service without ever having to leave RStudio. This “In Progress” project will provide that link between RStudio and AzureML's publishing service in order to encourage RStudio users to utilize AzureML web services. Essentially, this will provide a seamless way of sharing data so that when data does need to be shared, a link can be shared with another user and the data is then duplicated for their use.</w:t>
       </w:r>
     </w:p>
     <w:p>
@@ -142,33 +83,17 @@
         <w:spacing w:line="240" w:lineRule="auto"/>
       </w:pPr>
       <w:r>
-        <w:t xml:space="preserve">The three main goals of this project is to provide the </w:t>
-      </w:r>
-      <w:proofErr w:type="spellStart"/>
-      <w:r>
-        <w:t>RStudio</w:t>
-      </w:r>
-      <w:proofErr w:type="spellEnd"/>
-      <w:r>
-        <w:t xml:space="preserve"> user with Discovery, Consumption and Publishing abilities. This package will be available to users as a downloadable CRAN as long as you have a</w:t>
+        <w:t>The three main goals of this project is to provide the RStudio user with Discovery, Consumption and Publishing abilities. This package will be available to users as a downloadable CRAN as long as you have a</w:t>
       </w:r>
       <w:r>
         <w:t>n authorized</w:t>
       </w:r>
       <w:r>
-        <w:t xml:space="preserve"> workspace in </w:t>
-      </w:r>
-      <w:proofErr w:type="spellStart"/>
-      <w:r>
-        <w:t>AzureML</w:t>
-      </w:r>
-      <w:proofErr w:type="spellEnd"/>
-      <w:r>
-        <w:t xml:space="preserve"> that is discoverable.</w:t>
-      </w:r>
-      <w:bookmarkStart w:id="1" w:name="_Toc338666987"/>
+        <w:t xml:space="preserve"> workspace in AzureML that is discoverable.</w:t>
+      </w:r>
+      <w:bookmarkStart w:id="0" w:name="_Toc338666987"/>
     </w:p>
-    <w:bookmarkEnd w:id="1"/>
+    <w:bookmarkEnd w:id="0"/>
     <w:p>
       <w:pPr>
         <w:pStyle w:val="Heading1"/>
@@ -187,15 +112,7 @@
         <w:spacing w:line="240" w:lineRule="auto"/>
       </w:pPr>
       <w:r>
-        <w:t xml:space="preserve">Currently, the discovery code allows the user to retrieve a list of the web services available in their workspace given that they provide the workspace ID and the authorization token (both of which can be found in settings on the </w:t>
-      </w:r>
-      <w:proofErr w:type="spellStart"/>
-      <w:r>
-        <w:t>AzureML</w:t>
-      </w:r>
-      <w:proofErr w:type="spellEnd"/>
-      <w:r>
-        <w:t xml:space="preserve"> webpage). A user can also get detailed information about a specific web service, retrieve its endpoints, and the details of a specific endpoint.</w:t>
+        <w:t>Currently, the discovery code allows the user to retrieve a list of the web services available in their workspace given that they provide the workspace ID and the authorization token (both of which can be found in settings on the AzureML webpage). A user can also get detailed information about a specific web service, retrieve its endpoints, and the details of a specific endpoint.</w:t>
       </w:r>
     </w:p>
     <w:p>
@@ -215,77 +132,7 @@
         <w:rPr>
           <w:rFonts w:ascii="Calibri" w:eastAsia="Calibri" w:hAnsi="Calibri" w:cs="Calibri"/>
         </w:rPr>
-        <w:t xml:space="preserve">Consuming a web service currently gives the user the option to score either a CSV file, data frame or individual requests. With either option, the user simply has to make a single-line function call and the scored probabilities are returned to the user in a data frame. There are three functions that the user can choose from. The </w:t>
-      </w:r>
-      <w:proofErr w:type="spellStart"/>
-      <w:r>
-        <w:rPr>
-          <w:rFonts w:ascii="Calibri" w:eastAsia="Calibri" w:hAnsi="Calibri" w:cs="Calibri"/>
-        </w:rPr>
-        <w:t>consumeLists</w:t>
-      </w:r>
-      <w:proofErr w:type="spellEnd"/>
-      <w:r>
-        <w:rPr>
-          <w:rFonts w:ascii="Calibri" w:eastAsia="Calibri" w:hAnsi="Calibri" w:cs="Calibri"/>
-        </w:rPr>
-        <w:t xml:space="preserve"> function takes in the API key of the published experiment, its request URL, column names, and a variable number of requests entered in data table format. The option to enter the requests in key-value format is currently being added. It also returns the scored probabilities in a data frame. The </w:t>
-      </w:r>
-      <w:proofErr w:type="spellStart"/>
-      <w:r>
-        <w:rPr>
-          <w:rFonts w:ascii="Calibri" w:eastAsia="Calibri" w:hAnsi="Calibri" w:cs="Calibri"/>
-        </w:rPr>
-        <w:t>consumeFile</w:t>
-      </w:r>
-      <w:proofErr w:type="spellEnd"/>
-      <w:r>
-        <w:rPr>
-          <w:rFonts w:ascii="Calibri" w:eastAsia="Calibri" w:hAnsi="Calibri" w:cs="Calibri"/>
-        </w:rPr>
-        <w:t xml:space="preserve"> function takes in an API key, file name and a request URL. The </w:t>
-      </w:r>
-      <w:proofErr w:type="spellStart"/>
-      <w:r>
-        <w:rPr>
-          <w:rFonts w:ascii="Calibri" w:eastAsia="Calibri" w:hAnsi="Calibri" w:cs="Calibri"/>
-        </w:rPr>
-        <w:t>consumeDataFrame</w:t>
-      </w:r>
-      <w:proofErr w:type="spellEnd"/>
-      <w:r>
-        <w:rPr>
-          <w:rFonts w:ascii="Calibri" w:eastAsia="Calibri" w:hAnsi="Calibri" w:cs="Calibri"/>
-        </w:rPr>
-        <w:t xml:space="preserve"> function takes in an API key, request URL and data frame. All functions have the option of varying the global parameters and delay time before retrying a server call in case of a server error. The functions that score a data frame and lists have the option of varying the batch size of each request sent to </w:t>
-      </w:r>
-      <w:proofErr w:type="spellStart"/>
-      <w:r>
-        <w:rPr>
-          <w:rFonts w:ascii="Calibri" w:eastAsia="Calibri" w:hAnsi="Calibri" w:cs="Calibri"/>
-        </w:rPr>
-        <w:t>AzureML</w:t>
-      </w:r>
-      <w:proofErr w:type="spellEnd"/>
-      <w:r>
-        <w:rPr>
-          <w:rFonts w:ascii="Calibri" w:eastAsia="Calibri" w:hAnsi="Calibri" w:cs="Calibri"/>
-        </w:rPr>
-        <w:t xml:space="preserve">. Hence, the user can consume a web service from </w:t>
-      </w:r>
-      <w:proofErr w:type="spellStart"/>
-      <w:r>
-        <w:rPr>
-          <w:rFonts w:ascii="Calibri" w:eastAsia="Calibri" w:hAnsi="Calibri" w:cs="Calibri"/>
-        </w:rPr>
-        <w:t>AzureML</w:t>
-      </w:r>
-      <w:proofErr w:type="spellEnd"/>
-      <w:r>
-        <w:rPr>
-          <w:rFonts w:ascii="Calibri" w:eastAsia="Calibri" w:hAnsi="Calibri" w:cs="Calibri"/>
-        </w:rPr>
-        <w:t xml:space="preserve"> regardless of the format in which their data is stored in a single-line function call.</w:t>
+        <w:t>Consuming a web service currently gives the user the option to score either a CSV file, data frame or individual requests. With either option, the user simply has to make a single-line function call and the scored probabilities are returned to the user in a data frame. There are three functions that the user can choose from. The consumeLists function takes in the API key of the published experiment, its request URL, column names, and a variable number of requests entered in data table format. The option to enter the requests in key-value format is currently being added. It also returns the scored probabilities in a data frame. The consumeFile function takes in an API key, file name and a request URL. The consumeDataFrame function takes in an API key, request URL and data frame. All functions have the option of varying the global parameters and delay time before retrying a server call in case of a server error. The functions that score a data frame and lists have the option of varying the batch size of each request sent to AzureML. Hence, the user can consume a web service from AzureML regardless of the format in which their data is stored in a single-line function call.</w:t>
       </w:r>
     </w:p>
     <w:p/>
@@ -311,23 +158,7 @@
         </w:rPr>
       </w:pPr>
       <w:r>
-        <w:t>Publishing is a simple one call function for the user. Upon calling, the user simply needs to provide the workspace they want their code published to, along with the authorization token for this workspace. Additionally, they user will specify the function name and the name they would like the service saved under (</w:t>
-      </w:r>
-      <w:proofErr w:type="spellStart"/>
-      <w:r>
-        <w:t>serviceName</w:t>
-      </w:r>
-      <w:proofErr w:type="spellEnd"/>
-      <w:r>
-        <w:t xml:space="preserve">). The most work they </w:t>
-      </w:r>
-      <w:proofErr w:type="gramStart"/>
-      <w:r>
-        <w:t>will</w:t>
-      </w:r>
-      <w:proofErr w:type="gramEnd"/>
-      <w:r>
-        <w:t xml:space="preserve"> need to put into calling publish is creating an inp</w:t>
+        <w:t>Publishing is a simple one call function for the user. Upon calling, the user simply needs to provide the workspace they want their code published to, along with the authorization token for this workspace. Additionally, they user will specify the function name and the name they would like the service saved under (serviceName). The most work they will need to put into calling publish is creating an inp</w:t>
       </w:r>
       <w:r>
         <w:t xml:space="preserve">ut and output schema. The </w:t>
@@ -341,7 +172,6 @@
       <w:r>
         <w:t xml:space="preserve"> will be expected to be a list that looks like </w:t>
       </w:r>
-      <w:proofErr w:type="spellStart"/>
       <w:r>
         <w:rPr>
           <w:b/>
@@ -349,37 +179,7 @@
           <w:i/>
           <w:iCs/>
         </w:rPr>
-        <w:t>inputSchema</w:t>
-      </w:r>
-      <w:proofErr w:type="spellEnd"/>
-      <w:r>
-        <w:rPr>
-          <w:b/>
-          <w:bCs/>
-          <w:i/>
-          <w:iCs/>
-        </w:rPr>
-        <w:t xml:space="preserve"> = </w:t>
-      </w:r>
-      <w:proofErr w:type="gramStart"/>
-      <w:r>
-        <w:rPr>
-          <w:b/>
-          <w:bCs/>
-          <w:i/>
-          <w:iCs/>
-        </w:rPr>
-        <w:t>list(</w:t>
-      </w:r>
-      <w:proofErr w:type="gramEnd"/>
-      <w:r>
-        <w:rPr>
-          <w:b/>
-          <w:bCs/>
-          <w:i/>
-          <w:iCs/>
-        </w:rPr>
-        <w:t>"arg1"="type", "arg2"="type", ...)</w:t>
+        <w:t>inputSchema = list("arg1"="type", "arg2"="type", ...)</w:t>
       </w:r>
       <w:r>
         <w:t xml:space="preserve">. Upon calling the publish function, this will </w:t>
@@ -428,21 +228,7 @@
           <w:b/>
         </w:rPr>
         <w:tab/>
-        <w:t xml:space="preserve">In this demo, we will begin in </w:t>
-      </w:r>
-      <w:proofErr w:type="spellStart"/>
-      <w:r>
-        <w:rPr>
-          <w:b/>
-        </w:rPr>
-        <w:t>RStudio</w:t>
-      </w:r>
-      <w:proofErr w:type="spellEnd"/>
-      <w:r>
-        <w:rPr>
-          <w:b/>
-        </w:rPr>
-        <w:t xml:space="preserve"> so that you can see that this is can all be done from your existing workspace. </w:t>
+        <w:t xml:space="preserve">In this demo, we will begin in RStudio so that you can see that this is can all be done from your existing workspace. </w:t>
       </w:r>
       <w:r>
         <w:rPr>
@@ -454,21 +240,7 @@
         <w:rPr>
           <w:b/>
         </w:rPr>
-        <w:t xml:space="preserve">n </w:t>
-      </w:r>
-      <w:proofErr w:type="spellStart"/>
-      <w:r>
-        <w:rPr>
-          <w:b/>
-        </w:rPr>
-        <w:t>RStudio</w:t>
-      </w:r>
-      <w:proofErr w:type="spellEnd"/>
-      <w:r>
-        <w:rPr>
-          <w:b/>
-        </w:rPr>
-        <w:t xml:space="preserve"> we will make a call to the publish function, then access the published code from the returned URL and </w:t>
+        <w:t xml:space="preserve">n RStudio we will make a call to the publish function, then access the published code from the returned URL and </w:t>
       </w:r>
       <w:r>
         <w:rPr>
@@ -486,21 +258,7 @@
         <w:rPr>
           <w:b/>
         </w:rPr>
-        <w:t xml:space="preserve">be able to move to </w:t>
-      </w:r>
-      <w:proofErr w:type="spellStart"/>
-      <w:r>
-        <w:rPr>
-          <w:b/>
-        </w:rPr>
-        <w:t>VisualStudio</w:t>
-      </w:r>
-      <w:proofErr w:type="spellEnd"/>
-      <w:r>
-        <w:rPr>
-          <w:b/>
-        </w:rPr>
-        <w:t xml:space="preserve"> to work</w:t>
+        <w:t>be able to move to VisualStudio to work</w:t>
       </w:r>
       <w:r>
         <w:rPr>
@@ -520,16 +278,8 @@
           <w:b/>
         </w:rPr>
         <w:tab/>
-        <w:t xml:space="preserve">One of the first things we will want to do is gather your workspace ID and Authorization Token from your personal </w:t>
-      </w:r>
-      <w:proofErr w:type="spellStart"/>
-      <w:r>
-        <w:rPr>
-          <w:b/>
-        </w:rPr>
-        <w:t>AzureML</w:t>
-      </w:r>
-      <w:proofErr w:type="spellEnd"/>
+        <w:t>One of the first things we will want to do is gather your workspace ID and Authorization Token from your personal AzureML</w:t>
+      </w:r>
       <w:r>
         <w:rPr>
           <w:b/>
@@ -567,7 +317,15 @@
         <w:rPr>
           <w:b/>
         </w:rPr>
-        <w:t xml:space="preserve">This is the functions any user can </w:t>
+        <w:t>These are</w:t>
+      </w:r>
+      <w:bookmarkStart w:id="1" w:name="_GoBack"/>
+      <w:bookmarkEnd w:id="1"/>
+      <w:r>
+        <w:rPr>
+          <w:b/>
+        </w:rPr>
+        <w:t xml:space="preserve"> the functions any user can </w:t>
       </w:r>
       <w:r>
         <w:rPr>
@@ -628,7 +386,7 @@
 </file>
 
 <file path=word/endnotes.xml><?xml version="1.0" encoding="utf-8"?>
-<w:endnotes xmlns:wpc="http://schemas.microsoft.com/office/word/2010/wordprocessingCanvas" xmlns:mc="http://schemas.openxmlformats.org/markup-compatibility/2006" xmlns:o="urn:schemas-microsoft-com:office:office" xmlns:r="http://schemas.openxmlformats.org/officeDocument/2006/relationships" xmlns:m="http://schemas.openxmlformats.org/officeDocument/2006/math" xmlns:v="urn:schemas-microsoft-com:vml" xmlns:wp14="http://schemas.microsoft.com/office/word/2010/wordprocessingDrawing" xmlns:wp="http://schemas.openxmlformats.org/drawingml/2006/wordprocessingDrawing" xmlns:w10="urn:schemas-microsoft-com:office:word" xmlns:w="http://schemas.openxmlformats.org/wordprocessingml/2006/main" xmlns:w14="http://schemas.microsoft.com/office/word/2010/wordml" xmlns:w15="http://schemas.microsoft.com/office/word/2012/wordml" xmlns:wpg="http://schemas.microsoft.com/office/word/2010/wordprocessingGroup" xmlns:wpi="http://schemas.microsoft.com/office/word/2010/wordprocessingInk" xmlns:wne="http://schemas.microsoft.com/office/word/2006/wordml" xmlns:wps="http://schemas.microsoft.com/office/word/2010/wordprocessingShape" mc:Ignorable="w14 w15 wp14">
+<w:endnotes xmlns:wpc="http://schemas.microsoft.com/office/word/2010/wordprocessingCanvas" xmlns:cx="http://schemas.microsoft.com/office/drawing/2014/chartex" xmlns:mc="http://schemas.openxmlformats.org/markup-compatibility/2006" xmlns:o="urn:schemas-microsoft-com:office:office" xmlns:r="http://schemas.openxmlformats.org/officeDocument/2006/relationships" xmlns:m="http://schemas.openxmlformats.org/officeDocument/2006/math" xmlns:v="urn:schemas-microsoft-com:vml" xmlns:wp14="http://schemas.microsoft.com/office/word/2010/wordprocessingDrawing" xmlns:wp="http://schemas.openxmlformats.org/drawingml/2006/wordprocessingDrawing" xmlns:w10="urn:schemas-microsoft-com:office:word" xmlns:w="http://schemas.openxmlformats.org/wordprocessingml/2006/main" xmlns:w14="http://schemas.microsoft.com/office/word/2010/wordml" xmlns:w15="http://schemas.microsoft.com/office/word/2012/wordml" xmlns:wpg="http://schemas.microsoft.com/office/word/2010/wordprocessingGroup" xmlns:wpi="http://schemas.microsoft.com/office/word/2010/wordprocessingInk" xmlns:wne="http://schemas.microsoft.com/office/word/2006/wordml" xmlns:wps="http://schemas.microsoft.com/office/word/2010/wordprocessingShape" mc:Ignorable="w14 w15 wp14">
   <w:endnote w:type="separator" w:id="-1">
     <w:p>
       <w:pPr>
@@ -668,7 +426,7 @@
 </file>
 
 <file path=word/footer1.xml><?xml version="1.0" encoding="utf-8"?>
-<w:ftr xmlns:wpc="http://schemas.microsoft.com/office/word/2010/wordprocessingCanvas" xmlns:mc="http://schemas.openxmlformats.org/markup-compatibility/2006" xmlns:o="urn:schemas-microsoft-com:office:office" xmlns:r="http://schemas.openxmlformats.org/officeDocument/2006/relationships" xmlns:m="http://schemas.openxmlformats.org/officeDocument/2006/math" xmlns:v="urn:schemas-microsoft-com:vml" xmlns:wp14="http://schemas.microsoft.com/office/word/2010/wordprocessingDrawing" xmlns:wp="http://schemas.openxmlformats.org/drawingml/2006/wordprocessingDrawing" xmlns:w10="urn:schemas-microsoft-com:office:word" xmlns:w="http://schemas.openxmlformats.org/wordprocessingml/2006/main" xmlns:w14="http://schemas.microsoft.com/office/word/2010/wordml" xmlns:w15="http://schemas.microsoft.com/office/word/2012/wordml" xmlns:wpg="http://schemas.microsoft.com/office/word/2010/wordprocessingGroup" xmlns:wpi="http://schemas.microsoft.com/office/word/2010/wordprocessingInk" xmlns:wne="http://schemas.microsoft.com/office/word/2006/wordml" xmlns:wps="http://schemas.microsoft.com/office/word/2010/wordprocessingShape" mc:Ignorable="w14 w15 wp14">
+<w:ftr xmlns:wpc="http://schemas.microsoft.com/office/word/2010/wordprocessingCanvas" xmlns:cx="http://schemas.microsoft.com/office/drawing/2014/chartex" xmlns:mc="http://schemas.openxmlformats.org/markup-compatibility/2006" xmlns:o="urn:schemas-microsoft-com:office:office" xmlns:r="http://schemas.openxmlformats.org/officeDocument/2006/relationships" xmlns:m="http://schemas.openxmlformats.org/officeDocument/2006/math" xmlns:v="urn:schemas-microsoft-com:vml" xmlns:wp14="http://schemas.microsoft.com/office/word/2010/wordprocessingDrawing" xmlns:wp="http://schemas.openxmlformats.org/drawingml/2006/wordprocessingDrawing" xmlns:w10="urn:schemas-microsoft-com:office:word" xmlns:w="http://schemas.openxmlformats.org/wordprocessingml/2006/main" xmlns:w14="http://schemas.microsoft.com/office/word/2010/wordml" xmlns:w15="http://schemas.microsoft.com/office/word/2012/wordml" xmlns:wpg="http://schemas.microsoft.com/office/word/2010/wordprocessingGroup" xmlns:wpi="http://schemas.microsoft.com/office/word/2010/wordprocessingInk" xmlns:wne="http://schemas.microsoft.com/office/word/2006/wordml" xmlns:wps="http://schemas.microsoft.com/office/word/2010/wordprocessingShape" mc:Ignorable="w14 w15 wp14">
   <w:sdt>
     <w:sdtPr>
       <w:id w:val="969169713"/>
@@ -696,7 +454,7 @@
 </file>
 
 <file path=word/footer2.xml><?xml version="1.0" encoding="utf-8"?>
-<w:ftr xmlns:wpc="http://schemas.microsoft.com/office/word/2010/wordprocessingCanvas" xmlns:mc="http://schemas.openxmlformats.org/markup-compatibility/2006" xmlns:o="urn:schemas-microsoft-com:office:office" xmlns:r="http://schemas.openxmlformats.org/officeDocument/2006/relationships" xmlns:m="http://schemas.openxmlformats.org/officeDocument/2006/math" xmlns:v="urn:schemas-microsoft-com:vml" xmlns:wp14="http://schemas.microsoft.com/office/word/2010/wordprocessingDrawing" xmlns:wp="http://schemas.openxmlformats.org/drawingml/2006/wordprocessingDrawing" xmlns:w10="urn:schemas-microsoft-com:office:word" xmlns:w="http://schemas.openxmlformats.org/wordprocessingml/2006/main" xmlns:w14="http://schemas.microsoft.com/office/word/2010/wordml" xmlns:w15="http://schemas.microsoft.com/office/word/2012/wordml" xmlns:wpg="http://schemas.microsoft.com/office/word/2010/wordprocessingGroup" xmlns:wpi="http://schemas.microsoft.com/office/word/2010/wordprocessingInk" xmlns:wne="http://schemas.microsoft.com/office/word/2006/wordml" xmlns:wps="http://schemas.microsoft.com/office/word/2010/wordprocessingShape" mc:Ignorable="w14 w15 wp14">
+<w:ftr xmlns:wpc="http://schemas.microsoft.com/office/word/2010/wordprocessingCanvas" xmlns:cx="http://schemas.microsoft.com/office/drawing/2014/chartex" xmlns:mc="http://schemas.openxmlformats.org/markup-compatibility/2006" xmlns:o="urn:schemas-microsoft-com:office:office" xmlns:r="http://schemas.openxmlformats.org/officeDocument/2006/relationships" xmlns:m="http://schemas.openxmlformats.org/officeDocument/2006/math" xmlns:v="urn:schemas-microsoft-com:vml" xmlns:wp14="http://schemas.microsoft.com/office/word/2010/wordprocessingDrawing" xmlns:wp="http://schemas.openxmlformats.org/drawingml/2006/wordprocessingDrawing" xmlns:w10="urn:schemas-microsoft-com:office:word" xmlns:w="http://schemas.openxmlformats.org/wordprocessingml/2006/main" xmlns:w14="http://schemas.microsoft.com/office/word/2010/wordml" xmlns:w15="http://schemas.microsoft.com/office/word/2012/wordml" xmlns:wpg="http://schemas.microsoft.com/office/word/2010/wordprocessingGroup" xmlns:wpi="http://schemas.microsoft.com/office/word/2010/wordprocessingInk" xmlns:wne="http://schemas.microsoft.com/office/word/2006/wordml" xmlns:wps="http://schemas.microsoft.com/office/word/2010/wordprocessingShape" mc:Ignorable="w14 w15 wp14">
   <w:p>
     <w:pPr>
       <w:pStyle w:val="Footer"/>
@@ -707,7 +465,7 @@
 </file>
 
 <file path=word/footnotes.xml><?xml version="1.0" encoding="utf-8"?>
-<w:footnotes xmlns:wpc="http://schemas.microsoft.com/office/word/2010/wordprocessingCanvas" xmlns:mc="http://schemas.openxmlformats.org/markup-compatibility/2006" xmlns:o="urn:schemas-microsoft-com:office:office" xmlns:r="http://schemas.openxmlformats.org/officeDocument/2006/relationships" xmlns:m="http://schemas.openxmlformats.org/officeDocument/2006/math" xmlns:v="urn:schemas-microsoft-com:vml" xmlns:wp14="http://schemas.microsoft.com/office/word/2010/wordprocessingDrawing" xmlns:wp="http://schemas.openxmlformats.org/drawingml/2006/wordprocessingDrawing" xmlns:w10="urn:schemas-microsoft-com:office:word" xmlns:w="http://schemas.openxmlformats.org/wordprocessingml/2006/main" xmlns:w14="http://schemas.microsoft.com/office/word/2010/wordml" xmlns:w15="http://schemas.microsoft.com/office/word/2012/wordml" xmlns:wpg="http://schemas.microsoft.com/office/word/2010/wordprocessingGroup" xmlns:wpi="http://schemas.microsoft.com/office/word/2010/wordprocessingInk" xmlns:wne="http://schemas.microsoft.com/office/word/2006/wordml" xmlns:wps="http://schemas.microsoft.com/office/word/2010/wordprocessingShape" mc:Ignorable="w14 w15 wp14">
+<w:footnotes xmlns:wpc="http://schemas.microsoft.com/office/word/2010/wordprocessingCanvas" xmlns:cx="http://schemas.microsoft.com/office/drawing/2014/chartex" xmlns:mc="http://schemas.openxmlformats.org/markup-compatibility/2006" xmlns:o="urn:schemas-microsoft-com:office:office" xmlns:r="http://schemas.openxmlformats.org/officeDocument/2006/relationships" xmlns:m="http://schemas.openxmlformats.org/officeDocument/2006/math" xmlns:v="urn:schemas-microsoft-com:vml" xmlns:wp14="http://schemas.microsoft.com/office/word/2010/wordprocessingDrawing" xmlns:wp="http://schemas.openxmlformats.org/drawingml/2006/wordprocessingDrawing" xmlns:w10="urn:schemas-microsoft-com:office:word" xmlns:w="http://schemas.openxmlformats.org/wordprocessingml/2006/main" xmlns:w14="http://schemas.microsoft.com/office/word/2010/wordml" xmlns:w15="http://schemas.microsoft.com/office/word/2012/wordml" xmlns:wpg="http://schemas.microsoft.com/office/word/2010/wordprocessingGroup" xmlns:wpi="http://schemas.microsoft.com/office/word/2010/wordprocessingInk" xmlns:wne="http://schemas.microsoft.com/office/word/2006/wordml" xmlns:wps="http://schemas.microsoft.com/office/word/2010/wordprocessingShape" mc:Ignorable="w14 w15 wp14">
   <w:footnote w:type="separator" w:id="-1">
     <w:p>
       <w:pPr>
@@ -747,14 +505,14 @@
 </file>
 
 <file path=word/header1.xml><?xml version="1.0" encoding="utf-8"?>
-<w:hdr xmlns:wpc="http://schemas.microsoft.com/office/word/2010/wordprocessingCanvas" xmlns:mc="http://schemas.openxmlformats.org/markup-compatibility/2006" xmlns:o="urn:schemas-microsoft-com:office:office" xmlns:r="http://schemas.openxmlformats.org/officeDocument/2006/relationships" xmlns:m="http://schemas.openxmlformats.org/officeDocument/2006/math" xmlns:v="urn:schemas-microsoft-com:vml" xmlns:wp14="http://schemas.microsoft.com/office/word/2010/wordprocessingDrawing" xmlns:wp="http://schemas.openxmlformats.org/drawingml/2006/wordprocessingDrawing" xmlns:w10="urn:schemas-microsoft-com:office:word" xmlns:w="http://schemas.openxmlformats.org/wordprocessingml/2006/main" xmlns:w14="http://schemas.microsoft.com/office/word/2010/wordml" xmlns:w15="http://schemas.microsoft.com/office/word/2012/wordml" xmlns:wpg="http://schemas.microsoft.com/office/word/2010/wordprocessingGroup" xmlns:wpi="http://schemas.microsoft.com/office/word/2010/wordprocessingInk" xmlns:wne="http://schemas.microsoft.com/office/word/2006/wordml" xmlns:wps="http://schemas.microsoft.com/office/word/2010/wordprocessingShape" mc:Ignorable="w14 w15 wp14">
+<w:hdr xmlns:wpc="http://schemas.microsoft.com/office/word/2010/wordprocessingCanvas" xmlns:cx="http://schemas.microsoft.com/office/drawing/2014/chartex" xmlns:mc="http://schemas.openxmlformats.org/markup-compatibility/2006" xmlns:o="urn:schemas-microsoft-com:office:office" xmlns:r="http://schemas.openxmlformats.org/officeDocument/2006/relationships" xmlns:m="http://schemas.openxmlformats.org/officeDocument/2006/math" xmlns:v="urn:schemas-microsoft-com:vml" xmlns:wp14="http://schemas.microsoft.com/office/word/2010/wordprocessingDrawing" xmlns:wp="http://schemas.openxmlformats.org/drawingml/2006/wordprocessingDrawing" xmlns:w10="urn:schemas-microsoft-com:office:word" xmlns:w="http://schemas.openxmlformats.org/wordprocessingml/2006/main" xmlns:w14="http://schemas.microsoft.com/office/word/2010/wordml" xmlns:w15="http://schemas.microsoft.com/office/word/2012/wordml" xmlns:wpg="http://schemas.microsoft.com/office/word/2010/wordprocessingGroup" xmlns:wpi="http://schemas.microsoft.com/office/word/2010/wordprocessingInk" xmlns:wne="http://schemas.microsoft.com/office/word/2006/wordml" xmlns:wps="http://schemas.microsoft.com/office/word/2010/wordprocessingShape" mc:Ignorable="w14 w15 wp14">
   <w:p/>
   <w:p/>
 </w:hdr>
 </file>
 
 <file path=word/numbering.xml><?xml version="1.0" encoding="utf-8"?>
-<w:numbering xmlns:wpc="http://schemas.microsoft.com/office/word/2010/wordprocessingCanvas" xmlns:mc="http://schemas.openxmlformats.org/markup-compatibility/2006" xmlns:o="urn:schemas-microsoft-com:office:office" xmlns:r="http://schemas.openxmlformats.org/officeDocument/2006/relationships" xmlns:m="http://schemas.openxmlformats.org/officeDocument/2006/math" xmlns:v="urn:schemas-microsoft-com:vml" xmlns:wp14="http://schemas.microsoft.com/office/word/2010/wordprocessingDrawing" xmlns:wp="http://schemas.openxmlformats.org/drawingml/2006/wordprocessingDrawing" xmlns:w10="urn:schemas-microsoft-com:office:word" xmlns:w="http://schemas.openxmlformats.org/wordprocessingml/2006/main" xmlns:w14="http://schemas.microsoft.com/office/word/2010/wordml" xmlns:w15="http://schemas.microsoft.com/office/word/2012/wordml" xmlns:wpg="http://schemas.microsoft.com/office/word/2010/wordprocessingGroup" xmlns:wpi="http://schemas.microsoft.com/office/word/2010/wordprocessingInk" xmlns:wne="http://schemas.microsoft.com/office/word/2006/wordml" xmlns:wps="http://schemas.microsoft.com/office/word/2010/wordprocessingShape" mc:Ignorable="w14 w15 wp14">
+<w:numbering xmlns:wpc="http://schemas.microsoft.com/office/word/2010/wordprocessingCanvas" xmlns:cx="http://schemas.microsoft.com/office/drawing/2014/chartex" xmlns:mc="http://schemas.openxmlformats.org/markup-compatibility/2006" xmlns:o="urn:schemas-microsoft-com:office:office" xmlns:r="http://schemas.openxmlformats.org/officeDocument/2006/relationships" xmlns:m="http://schemas.openxmlformats.org/officeDocument/2006/math" xmlns:v="urn:schemas-microsoft-com:vml" xmlns:wp14="http://schemas.microsoft.com/office/word/2010/wordprocessingDrawing" xmlns:wp="http://schemas.openxmlformats.org/drawingml/2006/wordprocessingDrawing" xmlns:w10="urn:schemas-microsoft-com:office:word" xmlns:w="http://schemas.openxmlformats.org/wordprocessingml/2006/main" xmlns:w14="http://schemas.microsoft.com/office/word/2010/wordml" xmlns:w15="http://schemas.microsoft.com/office/word/2012/wordml" xmlns:wpg="http://schemas.microsoft.com/office/word/2010/wordprocessingGroup" xmlns:wpi="http://schemas.microsoft.com/office/word/2010/wordprocessingInk" xmlns:wne="http://schemas.microsoft.com/office/word/2006/wordml" xmlns:wps="http://schemas.microsoft.com/office/word/2010/wordprocessingShape" mc:Ignorable="w14 w15 wp14">
   <w:abstractNum w:abstractNumId="0" w15:restartNumberingAfterBreak="0">
     <w:nsid w:val="FFFFFF7F"/>
     <w:multiLevelType w:val="singleLevel"/>
@@ -3694,7 +3452,7 @@
 </file>
 
 <file path=word/glossary/document.xml><?xml version="1.0" encoding="utf-8"?>
-<w:glossaryDocument xmlns:wpc="http://schemas.microsoft.com/office/word/2010/wordprocessingCanvas" xmlns:mc="http://schemas.openxmlformats.org/markup-compatibility/2006" xmlns:o="urn:schemas-microsoft-com:office:office" xmlns:r="http://schemas.openxmlformats.org/officeDocument/2006/relationships" xmlns:m="http://schemas.openxmlformats.org/officeDocument/2006/math" xmlns:v="urn:schemas-microsoft-com:vml" xmlns:wp14="http://schemas.microsoft.com/office/word/2010/wordprocessingDrawing" xmlns:wp="http://schemas.openxmlformats.org/drawingml/2006/wordprocessingDrawing" xmlns:w10="urn:schemas-microsoft-com:office:word" xmlns:w="http://schemas.openxmlformats.org/wordprocessingml/2006/main" xmlns:w14="http://schemas.microsoft.com/office/word/2010/wordml" xmlns:w15="http://schemas.microsoft.com/office/word/2012/wordml" xmlns:wpg="http://schemas.microsoft.com/office/word/2010/wordprocessingGroup" xmlns:wpi="http://schemas.microsoft.com/office/word/2010/wordprocessingInk" xmlns:wne="http://schemas.microsoft.com/office/word/2006/wordml" xmlns:wps="http://schemas.microsoft.com/office/word/2010/wordprocessingShape" mc:Ignorable="w14 w15 wp14">
+<w:glossaryDocument xmlns:wpc="http://schemas.microsoft.com/office/word/2010/wordprocessingCanvas" xmlns:cx="http://schemas.microsoft.com/office/drawing/2014/chartex" xmlns:mc="http://schemas.openxmlformats.org/markup-compatibility/2006" xmlns:o="urn:schemas-microsoft-com:office:office" xmlns:r="http://schemas.openxmlformats.org/officeDocument/2006/relationships" xmlns:m="http://schemas.openxmlformats.org/officeDocument/2006/math" xmlns:v="urn:schemas-microsoft-com:vml" xmlns:wp14="http://schemas.microsoft.com/office/word/2010/wordprocessingDrawing" xmlns:wp="http://schemas.openxmlformats.org/drawingml/2006/wordprocessingDrawing" xmlns:w10="urn:schemas-microsoft-com:office:word" xmlns:w="http://schemas.openxmlformats.org/wordprocessingml/2006/main" xmlns:w14="http://schemas.microsoft.com/office/word/2010/wordml" xmlns:w15="http://schemas.microsoft.com/office/word/2012/wordml" xmlns:wpg="http://schemas.microsoft.com/office/word/2010/wordprocessingGroup" xmlns:wpi="http://schemas.microsoft.com/office/word/2010/wordprocessingInk" xmlns:wne="http://schemas.microsoft.com/office/word/2006/wordml" xmlns:wps="http://schemas.microsoft.com/office/word/2010/wordprocessingShape" mc:Ignorable="w14 w15 wp14">
   <w:docParts>
     <w:docPart>
       <w:docPartPr>
@@ -3749,6 +3507,14 @@
     <w:pitch w:val="variable"/>
     <w:sig w:usb0="E00002FF" w:usb1="4000ACFF" w:usb2="00000001" w:usb3="00000000" w:csb0="0000019F" w:csb1="00000000"/>
   </w:font>
+  <w:font w:name="SimSun">
+    <w:altName w:val="宋体"/>
+    <w:panose1 w:val="02010600030101010101"/>
+    <w:charset w:val="86"/>
+    <w:family w:val="auto"/>
+    <w:pitch w:val="variable"/>
+    <w:sig w:usb0="00000003" w:usb1="288F0000" w:usb2="00000016" w:usb3="00000000" w:csb0="00040001" w:csb1="00000000"/>
+  </w:font>
   <w:font w:name="Courier New">
     <w:panose1 w:val="02070309020205020404"/>
     <w:charset w:val="00"/>
@@ -3791,6 +3557,22 @@
     <w:pitch w:val="variable"/>
     <w:sig w:usb0="00000287" w:usb1="00000800" w:usb2="00000000" w:usb3="00000000" w:csb0="0000009F" w:csb1="00000000"/>
   </w:font>
+  <w:font w:name="DengXian">
+    <w:altName w:val="等线"/>
+    <w:panose1 w:val="03000509000000000000"/>
+    <w:charset w:val="86"/>
+    <w:family w:val="script"/>
+    <w:pitch w:val="fixed"/>
+    <w:sig w:usb0="800002BF" w:usb1="38CF7CFA" w:usb2="00000016" w:usb3="00000000" w:csb0="00040001" w:csb1="00000000"/>
+  </w:font>
+  <w:font w:name="DengXian Light">
+    <w:altName w:val="等线 Light"/>
+    <w:panose1 w:val="00000000000000000000"/>
+    <w:charset w:val="86"/>
+    <w:family w:val="roman"/>
+    <w:notTrueType/>
+    <w:pitch w:val="default"/>
+  </w:font>
   <w:font w:name="Calibri Light">
     <w:panose1 w:val="020F0302020204030204"/>
     <w:charset w:val="00"/>
@@ -3817,6 +3599,7 @@
   <w:rsids>
     <w:rsidRoot w:val="00A024C7"/>
     <w:rsid w:val="004E5EC1"/>
+    <w:rsid w:val="0053381C"/>
     <w:rsid w:val="0065409D"/>
     <w:rsid w:val="00A024C7"/>
     <w:rsid w:val="00DF4082"/>
@@ -3834,7 +3617,7 @@
     <m:intLim m:val="subSup"/>
     <m:naryLim m:val="undOvr"/>
   </m:mathPr>
-  <w:themeFontLang w:val="en-US"/>
+  <w:themeFontLang w:val="en-US" w:eastAsia="zh-CN"/>
   <w:clrSchemeMapping w:bg1="light1" w:t1="dark1" w:bg2="light2" w:t2="dark2" w:accent1="accent1" w:accent2="accent2" w:accent3="accent3" w:accent4="accent4" w:accent5="accent5" w:accent6="accent6" w:hyperlink="hyperlink" w:followedHyperlink="followedHyperlink"/>
   <w:decimalSymbol w:val="."/>
   <w:listSeparator w:val=","/>
@@ -4567,48 +4350,15 @@
 </file>
 
 <file path=customXml/item1.xml><?xml version="1.0" encoding="utf-8"?>
-<p:properties xmlns:p="http://schemas.microsoft.com/office/2006/metadata/properties" xmlns:xsi="http://www.w3.org/2001/XMLSchema-instance">
-  <documentManagement>
-    <Doc_x0020_Type xmlns="4683f06b-4c4c-4d68-952c-eb1a4324a675">Functional Spec</Doc_x0020_Type>
-    <Owner xmlns="230e9df3-be65-4c73-a93b-d1236ebd677e">
-      <UserInfo>
-        <DisplayName/>
-        <AccountId xsi:nil="true"/>
-        <AccountType/>
-      </UserInfo>
-    </Owner>
-    <Milestone xmlns="4683f06b-4c4c-4d68-952c-eb1a4324a675">M1</Milestone>
-    <Doc_x0020_Status xmlns="4683f06b-4c4c-4d68-952c-eb1a4324a675">Signed off</Doc_x0020_Status>
-    <TFS_x0020_Error xmlns="4683f06b-4c4c-4d68-952c-eb1a4324a675" xsi:nil="true"/>
-    <TFS_x0020_Feature_x0020_ID xmlns="4683f06b-4c4c-4d68-952c-eb1a4324a675" xsi:nil="true"/>
-    <SharedWithUsers xmlns="b637b77e-865a-4a52-9df5-d63e326e88f7">
-      <UserInfo>
-        <DisplayName>Sara Abdelmottaleb</DisplayName>
-        <AccountId>5843</AccountId>
-        <AccountType/>
-      </UserInfo>
-      <UserInfo>
-        <DisplayName>Thorsten Moeckel</DisplayName>
-        <AccountId>12551</AccountId>
-        <AccountType/>
-      </UserInfo>
-    </SharedWithUsers>
-  </documentManagement>
-</p:properties>
+<?mso-contentType ?>
+<FormTemplates xmlns="http://schemas.microsoft.com/sharepoint/v3/contenttype/forms">
+  <Display>DocumentLibraryForm</Display>
+  <Edit>DocumentLibraryForm</Edit>
+  <New>DocumentLibraryForm</New>
+</FormTemplates>
 </file>
 
 <file path=customXml/item2.xml><?xml version="1.0" encoding="utf-8"?>
-<CoverPageProperties xmlns="http://schemas.microsoft.com/office/2006/coverPageProps">
-  <PublishDate>2008-02-06T00:00:00</PublishDate>
-  <Abstract>Immersive gaming experience on WM7</Abstract>
-  <CompanyAddress/>
-  <CompanyPhone/>
-  <CompanyFax/>
-  <CompanyEmail/>
-</CoverPageProperties>
-</file>
-
-<file path=customXml/item3.xml><?xml version="1.0" encoding="utf-8"?>
 <ct:contentTypeSchema xmlns:ct="http://schemas.microsoft.com/office/2006/metadata/contentType" xmlns:ma="http://schemas.microsoft.com/office/2006/metadata/properties/metaAttributes" ct:_="" ma:_="" ma:contentTypeName="Document" ma:contentTypeID="0x010100D00128B7CED62A4095628B52986B3556" ma:contentTypeVersion="10" ma:contentTypeDescription="Create a new document." ma:contentTypeScope="" ma:versionID="713101d367daa4f7413b7dcab92539b9">
   <xsd:schema xmlns:xsd="http://www.w3.org/2001/XMLSchema" xmlns:xs="http://www.w3.org/2001/XMLSchema" xmlns:p="http://schemas.microsoft.com/office/2006/metadata/properties" xmlns:ns3="230e9df3-be65-4c73-a93b-d1236ebd677e" xmlns:ns4="4683f06b-4c4c-4d68-952c-eb1a4324a675" xmlns:ns5="b637b77e-865a-4a52-9df5-d63e326e88f7" targetNamespace="http://schemas.microsoft.com/office/2006/metadata/properties" ma:root="true" ma:fieldsID="d3d9877645c6b7fbe3ed6d4152ebf2d7" ns3:_="" ns4:_="" ns5:_="">
     <xsd:import namespace="230e9df3-be65-4c73-a93b-d1236ebd677e"/>
@@ -4851,13 +4601,46 @@
 </ct:contentTypeSchema>
 </file>
 
+<file path=customXml/item3.xml><?xml version="1.0" encoding="utf-8"?>
+<CoverPageProperties xmlns="http://schemas.microsoft.com/office/2006/coverPageProps">
+  <PublishDate>2008-02-06T00:00:00</PublishDate>
+  <Abstract>Immersive gaming experience on WM7</Abstract>
+  <CompanyAddress/>
+  <CompanyPhone/>
+  <CompanyFax/>
+  <CompanyEmail/>
+</CoverPageProperties>
+</file>
+
 <file path=customXml/item4.xml><?xml version="1.0" encoding="utf-8"?>
-<?mso-contentType ?>
-<FormTemplates xmlns="http://schemas.microsoft.com/sharepoint/v3/contenttype/forms">
-  <Display>DocumentLibraryForm</Display>
-  <Edit>DocumentLibraryForm</Edit>
-  <New>DocumentLibraryForm</New>
-</FormTemplates>
+<p:properties xmlns:p="http://schemas.microsoft.com/office/2006/metadata/properties" xmlns:xsi="http://www.w3.org/2001/XMLSchema-instance">
+  <documentManagement>
+    <Doc_x0020_Type xmlns="4683f06b-4c4c-4d68-952c-eb1a4324a675">Functional Spec</Doc_x0020_Type>
+    <Owner xmlns="230e9df3-be65-4c73-a93b-d1236ebd677e">
+      <UserInfo>
+        <DisplayName/>
+        <AccountId xsi:nil="true"/>
+        <AccountType/>
+      </UserInfo>
+    </Owner>
+    <Milestone xmlns="4683f06b-4c4c-4d68-952c-eb1a4324a675">M1</Milestone>
+    <Doc_x0020_Status xmlns="4683f06b-4c4c-4d68-952c-eb1a4324a675">Signed off</Doc_x0020_Status>
+    <TFS_x0020_Error xmlns="4683f06b-4c4c-4d68-952c-eb1a4324a675" xsi:nil="true"/>
+    <TFS_x0020_Feature_x0020_ID xmlns="4683f06b-4c4c-4d68-952c-eb1a4324a675" xsi:nil="true"/>
+    <SharedWithUsers xmlns="b637b77e-865a-4a52-9df5-d63e326e88f7">
+      <UserInfo>
+        <DisplayName>Sara Abdelmottaleb</DisplayName>
+        <AccountId>5843</AccountId>
+        <AccountType/>
+      </UserInfo>
+      <UserInfo>
+        <DisplayName>Thorsten Moeckel</DisplayName>
+        <AccountId>12551</AccountId>
+        <AccountType/>
+      </UserInfo>
+    </SharedWithUsers>
+  </documentManagement>
+</p:properties>
 </file>
 
 <file path=customXml/item5.xml><?xml version="1.0" encoding="utf-8"?>
@@ -4869,32 +4652,14 @@
 </file>
 
 <file path=customXml/itemProps1.xml><?xml version="1.0" encoding="utf-8"?>
-<ds:datastoreItem xmlns:ds="http://schemas.openxmlformats.org/officeDocument/2006/customXml" ds:itemID="{67A92153-FCF9-4C97-B3F8-73A846C3F15B}">
+<ds:datastoreItem xmlns:ds="http://schemas.openxmlformats.org/officeDocument/2006/customXml" ds:itemID="{460D5089-4376-416D-9067-03D0F910C107}">
   <ds:schemaRefs>
-    <ds:schemaRef ds:uri="http://schemas.microsoft.com/office/infopath/2007/PartnerControls"/>
-    <ds:schemaRef ds:uri="http://purl.org/dc/terms/"/>
-    <ds:schemaRef ds:uri="b637b77e-865a-4a52-9df5-d63e326e88f7"/>
-    <ds:schemaRef ds:uri="http://purl.org/dc/dcmitype/"/>
-    <ds:schemaRef ds:uri="http://schemas.microsoft.com/office/2006/documentManagement/types"/>
-    <ds:schemaRef ds:uri="230e9df3-be65-4c73-a93b-d1236ebd677e"/>
-    <ds:schemaRef ds:uri="http://purl.org/dc/elements/1.1/"/>
-    <ds:schemaRef ds:uri="http://schemas.microsoft.com/office/2006/metadata/properties"/>
-    <ds:schemaRef ds:uri="http://schemas.openxmlformats.org/package/2006/metadata/core-properties"/>
-    <ds:schemaRef ds:uri="4683f06b-4c4c-4d68-952c-eb1a4324a675"/>
-    <ds:schemaRef ds:uri="http://www.w3.org/XML/1998/namespace"/>
+    <ds:schemaRef ds:uri="http://schemas.microsoft.com/sharepoint/v3/contenttype/forms"/>
   </ds:schemaRefs>
 </ds:datastoreItem>
 </file>
 
 <file path=customXml/itemProps2.xml><?xml version="1.0" encoding="utf-8"?>
-<ds:datastoreItem xmlns:ds="http://schemas.openxmlformats.org/officeDocument/2006/customXml" ds:itemID="{F1920B1D-70E1-4FD5-870A-FD1CD717242E}">
-  <ds:schemaRefs>
-    <ds:schemaRef ds:uri="http://schemas.microsoft.com/office/2006/coverPageProps"/>
-  </ds:schemaRefs>
-</ds:datastoreItem>
-</file>
-
-<file path=customXml/itemProps3.xml><?xml version="1.0" encoding="utf-8"?>
 <ds:datastoreItem xmlns:ds="http://schemas.openxmlformats.org/officeDocument/2006/customXml" ds:itemID="{58BF2E9C-6432-4A0E-A3E4-23837A5DEC71}">
   <ds:schemaRefs>
     <ds:schemaRef ds:uri="http://schemas.microsoft.com/office/2006/metadata/contentType"/>
@@ -4914,16 +4679,27 @@
 </ds:datastoreItem>
 </file>
 
+<file path=customXml/itemProps3.xml><?xml version="1.0" encoding="utf-8"?>
+<ds:datastoreItem xmlns:ds="http://schemas.openxmlformats.org/officeDocument/2006/customXml" ds:itemID="{F1920B1D-70E1-4FD5-870A-FD1CD717242E}">
+  <ds:schemaRefs>
+    <ds:schemaRef ds:uri="http://schemas.microsoft.com/office/2006/coverPageProps"/>
+  </ds:schemaRefs>
+</ds:datastoreItem>
+</file>
+
 <file path=customXml/itemProps4.xml><?xml version="1.0" encoding="utf-8"?>
-<ds:datastoreItem xmlns:ds="http://schemas.openxmlformats.org/officeDocument/2006/customXml" ds:itemID="{460D5089-4376-416D-9067-03D0F910C107}">
+<ds:datastoreItem xmlns:ds="http://schemas.openxmlformats.org/officeDocument/2006/customXml" ds:itemID="{67A92153-FCF9-4C97-B3F8-73A846C3F15B}">
   <ds:schemaRefs>
-    <ds:schemaRef ds:uri="http://schemas.microsoft.com/sharepoint/v3/contenttype/forms"/>
+    <ds:schemaRef ds:uri="http://schemas.microsoft.com/office/2006/metadata/properties"/>
+    <ds:schemaRef ds:uri="4683f06b-4c4c-4d68-952c-eb1a4324a675"/>
+    <ds:schemaRef ds:uri="230e9df3-be65-4c73-a93b-d1236ebd677e"/>
+    <ds:schemaRef ds:uri="b637b77e-865a-4a52-9df5-d63e326e88f7"/>
   </ds:schemaRefs>
 </ds:datastoreItem>
 </file>
 
 <file path=customXml/itemProps5.xml><?xml version="1.0" encoding="utf-8"?>
-<ds:datastoreItem xmlns:ds="http://schemas.openxmlformats.org/officeDocument/2006/customXml" ds:itemID="{D50A7E9A-B7DD-4BBD-A832-57224A8A4475}">
+<ds:datastoreItem xmlns:ds="http://schemas.openxmlformats.org/officeDocument/2006/customXml" ds:itemID="{0FE980D3-E3B2-4E7E-8F65-4C055BDE5764}">
   <ds:schemaRefs>
     <ds:schemaRef ds:uri="http://schemas.openxmlformats.org/officeDocument/2006/bibliography"/>
   </ds:schemaRefs>
@@ -4931,7 +4707,7 @@
 </file>
 
 <file path=customXml/itemProps6.xml><?xml version="1.0" encoding="utf-8"?>
-<ds:datastoreItem xmlns:ds="http://schemas.openxmlformats.org/officeDocument/2006/customXml" ds:itemID="{7D8A3889-8C9F-42C3-B566-963BB03693BF}">
+<ds:datastoreItem xmlns:ds="http://schemas.openxmlformats.org/officeDocument/2006/customXml" ds:itemID="{1ED19C12-7BA1-44BD-B049-A738FC9C0BB4}">
   <ds:schemaRefs>
     <ds:schemaRef ds:uri="http://schemas.openxmlformats.org/officeDocument/2006/bibliography"/>
   </ds:schemaRefs>

</xml_diff>